<commit_message>
some intermediate improvements before the next big move
</commit_message>
<xml_diff>
--- a/Ultranet.docx
+++ b/Ultranet.docx
@@ -305,7 +305,31 @@
         <w:rPr>
           <w:lang w:val="en-US"/>
         </w:rPr>
-        <w:t>28 Apr 2022</w:t>
+        <w:t>08</w:t>
+      </w:r>
+      <w:r>
+        <w:rPr>
+          <w:lang w:val="en-US"/>
+        </w:rPr>
+        <w:t xml:space="preserve"> </w:t>
+      </w:r>
+      <w:r>
+        <w:rPr>
+          <w:lang w:val="en-US"/>
+        </w:rPr>
+        <w:t>May</w:t>
+      </w:r>
+      <w:r>
+        <w:rPr>
+          <w:lang w:val="en-US"/>
+        </w:rPr>
+        <w:t xml:space="preserve"> 202</w:t>
+      </w:r>
+      <w:r>
+        <w:rPr>
+          <w:lang w:val="en-US"/>
+        </w:rPr>
+        <w:t>4</w:t>
       </w:r>
     </w:p>
     <w:p>
@@ -686,25 +710,73 @@
         <w:rPr>
           <w:lang w:val="en-US"/>
         </w:rPr>
+        <w:t>–</w:t>
+      </w:r>
+      <w:r>
+        <w:rPr>
+          <w:lang w:val="en-US"/>
+        </w:rPr>
+        <w:t>RDN</w:t>
+      </w:r>
+      <w:r>
+        <w:rPr>
+          <w:lang w:val="en-US"/>
+        </w:rPr>
+        <w:t xml:space="preserve">, </w:t>
+      </w:r>
+      <w:r>
+        <w:rPr>
+          <w:lang w:val="en-US"/>
+        </w:rPr>
+        <w:t>FE</w:t>
+      </w:r>
+      <w:r>
+        <w:rPr>
+          <w:lang w:val="en-US"/>
+        </w:rPr>
+        <w:t xml:space="preserve"> </w:t>
+      </w:r>
+      <w:r>
+        <w:rPr>
+          <w:lang w:val="en-US"/>
+        </w:rPr>
+        <w:t>and A</w:t>
+      </w:r>
+      <w:r>
+        <w:rPr>
+          <w:lang w:val="en-US"/>
+        </w:rPr>
+        <w:t>M</w:t>
+      </w:r>
+      <w:r>
+        <w:rPr>
+          <w:lang w:val="en-US"/>
+        </w:rPr>
+        <w:t>P</w:t>
+      </w:r>
+      <w:r>
+        <w:rPr>
+          <w:lang w:val="en-US"/>
+        </w:rPr>
+        <w:t>P</w:t>
+      </w:r>
+      <w:r>
+        <w:rPr>
+          <w:lang w:val="en-US"/>
+        </w:rPr>
+        <w:t xml:space="preserve"> </w:t>
+      </w:r>
+      <w:r>
+        <w:rPr>
+          <w:lang w:val="en-US"/>
+        </w:rPr>
         <w:t xml:space="preserve">– </w:t>
       </w:r>
       <w:r>
         <w:rPr>
           <w:lang w:val="en-US"/>
         </w:rPr>
-        <w:t>RDN</w:t>
-      </w:r>
-      <w:r>
-        <w:rPr>
-          <w:lang w:val="en-US"/>
-        </w:rPr>
-        <w:t xml:space="preserve">, </w:t>
-      </w:r>
-      <w:r>
-        <w:rPr>
-          <w:lang w:val="en-US"/>
-        </w:rPr>
-        <w:t>RDS</w:t>
+        <w:t>cover</w:t>
       </w:r>
       <w:r>
         <w:rPr>
@@ -716,25 +788,31 @@
         <w:rPr>
           <w:lang w:val="en-US"/>
         </w:rPr>
-        <w:t>and A</w:t>
-      </w:r>
-      <w:r>
-        <w:rPr>
-          <w:lang w:val="en-US"/>
-        </w:rPr>
-        <w:t>M</w:t>
-      </w:r>
-      <w:r>
-        <w:rPr>
-          <w:lang w:val="en-US"/>
-        </w:rPr>
-        <w:t>P</w:t>
-      </w:r>
-      <w:r>
-        <w:rPr>
-          <w:lang w:val="en-US"/>
-        </w:rPr>
-        <w:t>P</w:t>
+        <w:t xml:space="preserve">the </w:t>
+      </w:r>
+      <w:r>
+        <w:rPr>
+          <w:lang w:val="en-US"/>
+        </w:rPr>
+        <w:t>delivery,</w:t>
+      </w:r>
+      <w:r>
+        <w:rPr>
+          <w:lang w:val="en-US"/>
+        </w:rPr>
+        <w:t xml:space="preserve"> management and protection</w:t>
+      </w:r>
+      <w:r>
+        <w:rPr>
+          <w:lang w:val="en-US"/>
+        </w:rPr>
+        <w:t xml:space="preserve"> aspects</w:t>
+      </w:r>
+      <w:r>
+        <w:rPr>
+          <w:lang w:val="en-US"/>
+        </w:rPr>
+        <w:t xml:space="preserve"> of</w:t>
       </w:r>
       <w:r>
         <w:rPr>
@@ -746,13 +824,13 @@
         <w:rPr>
           <w:lang w:val="en-US"/>
         </w:rPr>
-        <w:t xml:space="preserve">– </w:t>
-      </w:r>
-      <w:r>
-        <w:rPr>
-          <w:lang w:val="en-US"/>
-        </w:rPr>
-        <w:t>cover</w:t>
+        <w:t>Ultranet</w:t>
+      </w:r>
+      <w:r>
+        <w:rPr>
+          <w:lang w:val="en-US"/>
+        </w:rPr>
+        <w:t>.</w:t>
       </w:r>
       <w:r>
         <w:rPr>
@@ -764,31 +842,19 @@
         <w:rPr>
           <w:lang w:val="en-US"/>
         </w:rPr>
-        <w:t xml:space="preserve">the </w:t>
-      </w:r>
-      <w:r>
-        <w:rPr>
-          <w:lang w:val="en-US"/>
-        </w:rPr>
-        <w:t>delivery,</w:t>
-      </w:r>
-      <w:r>
-        <w:rPr>
-          <w:lang w:val="en-US"/>
-        </w:rPr>
-        <w:t xml:space="preserve"> management and protection</w:t>
-      </w:r>
-      <w:r>
-        <w:rPr>
-          <w:lang w:val="en-US"/>
-        </w:rPr>
-        <w:t xml:space="preserve"> aspects</w:t>
-      </w:r>
-      <w:r>
-        <w:rPr>
-          <w:lang w:val="en-US"/>
-        </w:rPr>
-        <w:t xml:space="preserve"> of</w:t>
+        <w:t>The p</w:t>
+      </w:r>
+      <w:r>
+        <w:rPr>
+          <w:lang w:val="en-US"/>
+        </w:rPr>
+        <w:t>eer</w:t>
+      </w:r>
+      <w:r>
+        <w:rPr>
+          <w:lang w:val="en-US"/>
+        </w:rPr>
+        <w:t>-to-peer and blockchain</w:t>
       </w:r>
       <w:r>
         <w:rPr>
@@ -800,13 +866,25 @@
         <w:rPr>
           <w:lang w:val="en-US"/>
         </w:rPr>
-        <w:t>Ultranet</w:t>
-      </w:r>
-      <w:r>
-        <w:rPr>
-          <w:lang w:val="en-US"/>
-        </w:rPr>
-        <w:t>.</w:t>
+        <w:t>components</w:t>
+      </w:r>
+      <w:r>
+        <w:rPr>
+          <w:lang w:val="en-US"/>
+        </w:rPr>
+        <w:t xml:space="preserve"> of Ultranet</w:t>
+      </w:r>
+      <w:r>
+        <w:rPr>
+          <w:lang w:val="en-US"/>
+        </w:rPr>
+        <w:t xml:space="preserve"> revolutionize the way in which </w:t>
+      </w:r>
+      <w:r>
+        <w:rPr>
+          <w:lang w:val="en-US"/>
+        </w:rPr>
+        <w:t>software</w:t>
       </w:r>
       <w:r>
         <w:rPr>
@@ -818,19 +896,19 @@
         <w:rPr>
           <w:lang w:val="en-US"/>
         </w:rPr>
-        <w:t>The p</w:t>
-      </w:r>
-      <w:r>
-        <w:rPr>
-          <w:lang w:val="en-US"/>
-        </w:rPr>
-        <w:t>eer</w:t>
-      </w:r>
-      <w:r>
-        <w:rPr>
-          <w:lang w:val="en-US"/>
-        </w:rPr>
-        <w:t>-to-peer and blockchain</w:t>
+        <w:t xml:space="preserve">is </w:t>
+      </w:r>
+      <w:r>
+        <w:rPr>
+          <w:lang w:val="en-US"/>
+        </w:rPr>
+        <w:t>published and</w:t>
+      </w:r>
+      <w:r>
+        <w:rPr>
+          <w:lang w:val="en-US"/>
+        </w:rPr>
+        <w:t xml:space="preserve"> delivered to users.</w:t>
       </w:r>
       <w:r>
         <w:rPr>
@@ -842,25 +920,7 @@
         <w:rPr>
           <w:lang w:val="en-US"/>
         </w:rPr>
-        <w:t>components</w:t>
-      </w:r>
-      <w:r>
-        <w:rPr>
-          <w:lang w:val="en-US"/>
-        </w:rPr>
-        <w:t xml:space="preserve"> of Ultranet</w:t>
-      </w:r>
-      <w:r>
-        <w:rPr>
-          <w:lang w:val="en-US"/>
-        </w:rPr>
-        <w:t xml:space="preserve"> revolutionize the way in which </w:t>
-      </w:r>
-      <w:r>
-        <w:rPr>
-          <w:lang w:val="en-US"/>
-        </w:rPr>
-        <w:t>software</w:t>
+        <w:t>A distributed</w:t>
       </w:r>
       <w:r>
         <w:rPr>
@@ -872,19 +932,13 @@
         <w:rPr>
           <w:lang w:val="en-US"/>
         </w:rPr>
-        <w:t xml:space="preserve">is </w:t>
-      </w:r>
-      <w:r>
-        <w:rPr>
-          <w:lang w:val="en-US"/>
-        </w:rPr>
-        <w:t>published and</w:t>
-      </w:r>
-      <w:r>
-        <w:rPr>
-          <w:lang w:val="en-US"/>
-        </w:rPr>
-        <w:t xml:space="preserve"> delivered to users.</w:t>
+        <w:t xml:space="preserve">permission-less </w:t>
+      </w:r>
+      <w:r>
+        <w:rPr>
+          <w:lang w:val="en-US"/>
+        </w:rPr>
+        <w:t>cryptography-protected</w:t>
       </w:r>
       <w:r>
         <w:rPr>
@@ -896,52 +950,14 @@
         <w:rPr>
           <w:lang w:val="en-US"/>
         </w:rPr>
-        <w:t>A distributed</w:t>
-      </w:r>
-      <w:r>
-        <w:rPr>
-          <w:lang w:val="en-US"/>
-        </w:rPr>
-        <w:t xml:space="preserve"> </w:t>
-      </w:r>
-      <w:r>
-        <w:rPr>
-          <w:lang w:val="en-US"/>
-        </w:rPr>
-        <w:t xml:space="preserve">permission-less </w:t>
-      </w:r>
-      <w:r>
-        <w:rPr>
-          <w:lang w:val="en-US"/>
-        </w:rPr>
-        <w:t>cryptography-protected</w:t>
-      </w:r>
-      <w:r>
-        <w:rPr>
-          <w:lang w:val="en-US"/>
-        </w:rPr>
-        <w:t xml:space="preserve"> </w:t>
-      </w:r>
-      <w:proofErr w:type="gramStart"/>
-      <w:r>
-        <w:rPr>
-          <w:lang w:val="en-US"/>
-        </w:rPr>
         <w:t xml:space="preserve">database </w:t>
       </w:r>
       <w:r>
         <w:rPr>
           <w:lang w:val="en-US"/>
         </w:rPr>
-        <w:t xml:space="preserve"> </w:t>
-      </w:r>
-      <w:r>
-        <w:rPr>
-          <w:lang w:val="en-US"/>
-        </w:rPr>
         <w:t>is</w:t>
       </w:r>
-      <w:proofErr w:type="gramEnd"/>
       <w:r>
         <w:rPr>
           <w:lang w:val="en-US"/>
@@ -1325,23 +1341,7 @@
           <w:i/>
           <w:lang w:val="en-US"/>
         </w:rPr>
-        <w:t>express, implied, statutory or otherwise, whatsoever, including, but not limited to (</w:t>
-      </w:r>
-      <w:proofErr w:type="spellStart"/>
-      <w:r>
-        <w:rPr>
-          <w:i/>
-          <w:lang w:val="en-US"/>
-        </w:rPr>
-        <w:t>i</w:t>
-      </w:r>
-      <w:proofErr w:type="spellEnd"/>
-      <w:r>
-        <w:rPr>
-          <w:i/>
-          <w:lang w:val="en-US"/>
-        </w:rPr>
-        <w:t>) warranties of merchantability, fitness for a particular purpose, suitability, usage, title</w:t>
+        <w:t>express, implied, statutory or otherwise, whatsoever, including, but not limited to (i) warranties of merchantability, fitness for a particular purpose, suitability, usage, title</w:t>
       </w:r>
       <w:r>
         <w:rPr>
@@ -2244,7 +2244,6 @@
           <w:lang w:val="en-US"/>
         </w:rPr>
       </w:pPr>
-      <w:proofErr w:type="spellStart"/>
       <w:r>
         <w:rPr>
           <w:b/>
@@ -2259,7 +2258,6 @@
         </w:rPr>
         <w:t>pp</w:t>
       </w:r>
-      <w:proofErr w:type="spellEnd"/>
       <w:r>
         <w:rPr>
           <w:lang w:val="en-US"/>
@@ -2271,44 +2269,8 @@
         <w:rPr>
           <w:lang w:val="en-US"/>
         </w:rPr>
-        <w:t>ecentralized application (</w:t>
-      </w:r>
-      <w:proofErr w:type="spellStart"/>
-      <w:r>
-        <w:rPr>
-          <w:lang w:val="en-US"/>
-        </w:rPr>
-        <w:t>dapp</w:t>
-      </w:r>
-      <w:proofErr w:type="spellEnd"/>
-      <w:r>
-        <w:rPr>
-          <w:lang w:val="en-US"/>
-        </w:rPr>
-        <w:t xml:space="preserve">, </w:t>
-      </w:r>
-      <w:proofErr w:type="spellStart"/>
-      <w:r>
-        <w:rPr>
-          <w:lang w:val="en-US"/>
-        </w:rPr>
-        <w:t>Dapp</w:t>
-      </w:r>
-      <w:proofErr w:type="spellEnd"/>
-      <w:r>
-        <w:rPr>
-          <w:lang w:val="en-US"/>
-        </w:rPr>
-        <w:t xml:space="preserve">, </w:t>
-      </w:r>
-      <w:proofErr w:type="spellStart"/>
-      <w:r>
-        <w:rPr>
-          <w:lang w:val="en-US"/>
-        </w:rPr>
-        <w:t>dApp</w:t>
-      </w:r>
-      <w:proofErr w:type="spellEnd"/>
+        <w:t>ecentralized application (dapp, Dapp, dApp</w:t>
+      </w:r>
       <w:r>
         <w:rPr>
           <w:lang w:val="en-US"/>
@@ -2319,21 +2281,7 @@
         <w:rPr>
           <w:lang w:val="en-US"/>
         </w:rPr>
-        <w:t xml:space="preserve"> or </w:t>
-      </w:r>
-      <w:proofErr w:type="spellStart"/>
-      <w:r>
-        <w:rPr>
-          <w:lang w:val="en-US"/>
-        </w:rPr>
-        <w:t>DApp</w:t>
-      </w:r>
-      <w:proofErr w:type="spellEnd"/>
-      <w:r>
-        <w:rPr>
-          <w:lang w:val="en-US"/>
-        </w:rPr>
-        <w:t>)</w:t>
+        <w:t xml:space="preserve"> or DApp)</w:t>
       </w:r>
       <w:r>
         <w:rPr>
@@ -2702,7 +2650,6 @@
         </w:rPr>
         <w:tab/>
       </w:r>
-      <w:proofErr w:type="spellStart"/>
       <w:r>
         <w:rPr>
           <w:lang w:val="en-US"/>
@@ -2713,14 +2660,7 @@
         <w:rPr>
           <w:lang w:val="en-US"/>
         </w:rPr>
-        <w:t>nterPlanetary</w:t>
-      </w:r>
-      <w:proofErr w:type="spellEnd"/>
-      <w:r>
-        <w:rPr>
-          <w:lang w:val="en-US"/>
-        </w:rPr>
-        <w:t xml:space="preserve"> File System</w:t>
+        <w:t>nterPlanetary File System</w:t>
       </w:r>
       <w:r>
         <w:rPr>
@@ -3248,23 +3188,7 @@
           <w:bCs/>
           <w:lang w:val="en-US"/>
         </w:rPr>
-        <w:t>(</w:t>
-      </w:r>
-      <w:proofErr w:type="spellStart"/>
-      <w:r>
-        <w:rPr>
-          <w:bCs/>
-          <w:lang w:val="en-US"/>
-        </w:rPr>
-        <w:t>dApp</w:t>
-      </w:r>
-      <w:proofErr w:type="spellEnd"/>
-      <w:r>
-        <w:rPr>
-          <w:bCs/>
-          <w:lang w:val="en-US"/>
-        </w:rPr>
-        <w:t>)</w:t>
+        <w:t>(dApp)</w:t>
       </w:r>
       <w:r>
         <w:rPr>
@@ -3272,19 +3196,11 @@
         </w:rPr>
         <w:t xml:space="preserve"> </w:t>
       </w:r>
-      <w:proofErr w:type="gramStart"/>
-      <w:r>
-        <w:rPr>
-          <w:lang w:val="en-US"/>
-        </w:rPr>
-        <w:t>is</w:t>
-      </w:r>
-      <w:proofErr w:type="gramEnd"/>
-      <w:r>
-        <w:rPr>
-          <w:lang w:val="en-US"/>
-        </w:rPr>
-        <w:t xml:space="preserve"> a </w:t>
+      <w:r>
+        <w:rPr>
+          <w:lang w:val="en-US"/>
+        </w:rPr>
+        <w:t xml:space="preserve">is a </w:t>
       </w:r>
       <w:r>
         <w:rPr>
@@ -4275,35 +4191,35 @@
           <w:bCs/>
           <w:lang w:val="en-US"/>
         </w:rPr>
-        <w:t>R</w:t>
+        <w:t>Represent</w:t>
       </w:r>
       <w:r>
         <w:rPr>
           <w:bCs/>
           <w:lang w:val="en-US"/>
         </w:rPr>
-        <w:t>epresent</w:t>
+        <w:t>s</w:t>
       </w:r>
       <w:r>
         <w:rPr>
           <w:bCs/>
           <w:lang w:val="en-US"/>
         </w:rPr>
-        <w:t>s</w:t>
+        <w:t xml:space="preserve"> ownership of an asset or permissions </w:t>
       </w:r>
       <w:r>
         <w:rPr>
           <w:bCs/>
           <w:lang w:val="en-US"/>
         </w:rPr>
-        <w:t xml:space="preserve"> ownership of an asset or permissions </w:t>
+        <w:t xml:space="preserve">in </w:t>
       </w:r>
       <w:r>
         <w:rPr>
           <w:bCs/>
           <w:lang w:val="en-US"/>
         </w:rPr>
-        <w:t>in RDS</w:t>
+        <w:t>RDN</w:t>
       </w:r>
       <w:r>
         <w:rPr>
@@ -4428,21 +4344,7 @@
         <w:rPr>
           <w:lang w:val="en-US"/>
         </w:rPr>
-        <w:t>URI form using “</w:t>
-      </w:r>
-      <w:proofErr w:type="spellStart"/>
-      <w:r>
-        <w:rPr>
-          <w:lang w:val="en-US"/>
-        </w:rPr>
-        <w:t>uaa</w:t>
-      </w:r>
-      <w:proofErr w:type="spellEnd"/>
-      <w:r>
-        <w:rPr>
-          <w:lang w:val="en-US"/>
-        </w:rPr>
-        <w:t xml:space="preserve">” scheme: </w:t>
+        <w:t xml:space="preserve">URI form using “uaa” scheme: </w:t>
       </w:r>
     </w:p>
     <w:p>
@@ -4455,7 +4357,6 @@
           <w:lang w:val="en-US"/>
         </w:rPr>
       </w:pPr>
-      <w:proofErr w:type="gramStart"/>
       <w:r>
         <w:rPr>
           <w:bCs/>
@@ -4475,15 +4376,7 @@
           <w:bCs/>
           <w:lang w:val="en-US"/>
         </w:rPr>
-        <w:t>a:testzone</w:t>
-      </w:r>
-      <w:proofErr w:type="gramEnd"/>
-      <w:r>
-        <w:rPr>
-          <w:bCs/>
-          <w:lang w:val="en-US"/>
-        </w:rPr>
-        <w:t>1:</w:t>
+        <w:t>a:testzone:</w:t>
       </w:r>
       <w:r>
         <w:rPr>
@@ -4520,13 +4413,27 @@
           <w:bCs/>
           <w:lang w:val="en-US"/>
         </w:rPr>
-        <w:t xml:space="preserve">A record in RDS under some domain. Consists of </w:t>
+        <w:t xml:space="preserve">A record in </w:t>
       </w:r>
       <w:r>
         <w:rPr>
           <w:bCs/>
           <w:lang w:val="en-US"/>
         </w:rPr>
+        <w:t>RDN</w:t>
+      </w:r>
+      <w:r>
+        <w:rPr>
+          <w:bCs/>
+          <w:lang w:val="en-US"/>
+        </w:rPr>
+        <w:t xml:space="preserve"> under some domain. Consists of </w:t>
+      </w:r>
+      <w:r>
+        <w:rPr>
+          <w:bCs/>
+          <w:lang w:val="en-US"/>
+        </w:rPr>
         <w:t>n</w:t>
       </w:r>
       <w:r>
@@ -4611,28 +4518,14 @@
           <w:bCs/>
           <w:lang w:val="en-US"/>
         </w:rPr>
-        <w:t>RDN</w:t>
+        <w:t>FE</w:t>
       </w:r>
       <w:r>
         <w:rPr>
           <w:bCs/>
           <w:lang w:val="en-US"/>
         </w:rPr>
-        <w:t xml:space="preserve">. </w:t>
-      </w:r>
-      <w:r>
-        <w:rPr>
-          <w:bCs/>
-          <w:lang w:val="en-US"/>
-        </w:rPr>
-        <w:t>Value</w:t>
-      </w:r>
-      <w:r>
-        <w:rPr>
-          <w:bCs/>
-          <w:lang w:val="en-US"/>
-        </w:rPr>
-        <w:t xml:space="preserve"> can be</w:t>
+        <w:t>. Value can be</w:t>
       </w:r>
       <w:r>
         <w:rPr>
@@ -4842,23 +4735,7 @@
           <w:bCs/>
           <w:lang w:val="en-US"/>
         </w:rPr>
-        <w:t xml:space="preserve"> in URI form following “</w:t>
-      </w:r>
-      <w:proofErr w:type="spellStart"/>
-      <w:r>
-        <w:rPr>
-          <w:bCs/>
-          <w:lang w:val="en-US"/>
-        </w:rPr>
-        <w:t>ura</w:t>
-      </w:r>
-      <w:proofErr w:type="spellEnd"/>
-      <w:r>
-        <w:rPr>
-          <w:bCs/>
-          <w:lang w:val="en-US"/>
-        </w:rPr>
-        <w:t>” scheme</w:t>
+        <w:t xml:space="preserve"> in URI form following “ura” scheme</w:t>
       </w:r>
       <w:r>
         <w:rPr>
@@ -4878,21 +4755,12 @@
           <w:lang w:val="en-US"/>
         </w:rPr>
       </w:pPr>
-      <w:proofErr w:type="gramStart"/>
       <w:r>
         <w:rPr>
           <w:bCs/>
           <w:lang w:val="en-US"/>
         </w:rPr>
-        <w:t>ura:testzone</w:t>
-      </w:r>
-      <w:proofErr w:type="gramEnd"/>
-      <w:r>
-        <w:rPr>
-          <w:bCs/>
-          <w:lang w:val="en-US"/>
-        </w:rPr>
-        <w:t>1:ultranet/whitepaper/v0.2</w:t>
+        <w:t>ura:testzone:ultranet/whitepaper/v0.2</w:t>
       </w:r>
       <w:r>
         <w:rPr>
@@ -4924,28 +4792,12 @@
           <w:lang w:val="en-US"/>
         </w:rPr>
       </w:pPr>
-      <w:proofErr w:type="gramStart"/>
       <w:r>
         <w:rPr>
           <w:bCs/>
           <w:lang w:val="en-US"/>
         </w:rPr>
-        <w:t>ura:ultranet</w:t>
-      </w:r>
-      <w:proofErr w:type="gramEnd"/>
-      <w:r>
-        <w:rPr>
-          <w:bCs/>
-          <w:lang w:val="en-US"/>
-        </w:rPr>
-        <w:t>/whitepaper/v0.2</w:t>
-      </w:r>
-      <w:r>
-        <w:rPr>
-          <w:bCs/>
-          <w:lang w:val="en-US"/>
-        </w:rPr>
-        <w:t xml:space="preserve"> </w:t>
+        <w:t xml:space="preserve">ura:ultranet/whitepaper/v0.2 </w:t>
       </w:r>
       <w:r>
         <w:rPr>
@@ -4978,38 +4830,15 @@
           <w:bCs/>
           <w:lang w:val="en-US"/>
         </w:rPr>
-        <w:t>ultranet/whitepaper/v0.2</w:t>
+        <w:t xml:space="preserve">ultranet/whitepaper/v0.2 </w:t>
       </w:r>
       <w:r>
         <w:rPr>
           <w:bCs/>
           <w:lang w:val="en-US"/>
         </w:rPr>
-        <w:t xml:space="preserve"> </w:t>
-      </w:r>
-      <w:r>
-        <w:rPr>
-          <w:bCs/>
-          <w:lang w:val="en-US"/>
-        </w:rPr>
         <w:br/>
-        <w:t xml:space="preserve">(minimal form, with default scheme and </w:t>
-      </w:r>
-      <w:proofErr w:type="spellStart"/>
-      <w:r>
-        <w:rPr>
-          <w:bCs/>
-          <w:lang w:val="en-US"/>
-        </w:rPr>
-        <w:t>ura</w:t>
-      </w:r>
-      <w:proofErr w:type="spellEnd"/>
-      <w:r>
-        <w:rPr>
-          <w:bCs/>
-          <w:lang w:val="en-US"/>
-        </w:rPr>
-        <w:t xml:space="preserve"> scheme implied)</w:t>
+        <w:t>(minimal form, with default scheme and ura scheme implied)</w:t>
       </w:r>
       <w:r>
         <w:rPr>
@@ -5022,7 +4851,7 @@
     <w:p>
       <w:pPr>
         <w:spacing w:after="120" w:afterAutospacing="0"/>
-        <w:ind w:left="1843" w:hanging="1134"/>
+        <w:ind w:left="1701" w:hanging="1134"/>
         <w:rPr>
           <w:bCs/>
           <w:lang w:val="en-US"/>
@@ -5047,7 +4876,21 @@
           <w:bCs/>
           <w:lang w:val="en-US"/>
         </w:rPr>
-        <w:t xml:space="preserve">A record in RDS that have a similar role as traditional web-domain. </w:t>
+        <w:t xml:space="preserve">A record in </w:t>
+      </w:r>
+      <w:r>
+        <w:rPr>
+          <w:bCs/>
+          <w:lang w:val="en-US"/>
+        </w:rPr>
+        <w:t>RDN</w:t>
+      </w:r>
+      <w:r>
+        <w:rPr>
+          <w:bCs/>
+          <w:lang w:val="en-US"/>
+        </w:rPr>
+        <w:t xml:space="preserve"> that have a similar role as traditional web-domain. </w:t>
       </w:r>
       <w:r>
         <w:rPr>
@@ -5137,7 +4980,7 @@
     <w:p>
       <w:pPr>
         <w:spacing w:after="120" w:afterAutospacing="0"/>
-        <w:ind w:left="1843" w:hanging="1134"/>
+        <w:ind w:left="1701" w:hanging="992"/>
         <w:rPr>
           <w:lang w:val="en-US"/>
         </w:rPr>
@@ -5159,7 +5002,7 @@
         <w:rPr>
           <w:lang w:val="en-US"/>
         </w:rPr>
-        <w:t>Resource Delivery Network</w:t>
+        <w:t>Resource</w:t>
       </w:r>
       <w:r>
         <w:rPr>
@@ -5171,58 +5014,7 @@
         <w:rPr>
           <w:lang w:val="en-US"/>
         </w:rPr>
-        <w:t xml:space="preserve">– </w:t>
-      </w:r>
-      <w:r>
-        <w:rPr>
-          <w:noProof/>
-          <w:lang w:val="en-US"/>
-        </w:rPr>
-        <w:t>provid</w:t>
-      </w:r>
-      <w:r>
-        <w:rPr>
-          <w:noProof/>
-          <w:lang w:val="en-US"/>
-        </w:rPr>
-        <w:t xml:space="preserve">es </w:t>
-      </w:r>
-      <w:r>
-        <w:rPr>
-          <w:noProof/>
-          <w:lang w:val="en-US"/>
-        </w:rPr>
-        <w:t>free</w:t>
-      </w:r>
-      <w:r>
-        <w:rPr>
-          <w:lang w:val="en-US"/>
-        </w:rPr>
-        <w:t xml:space="preserve"> and decentralized </w:t>
-      </w:r>
-      <w:r>
-        <w:rPr>
-          <w:lang w:val="en-US"/>
-        </w:rPr>
-        <w:t xml:space="preserve">storing and </w:t>
-      </w:r>
-      <w:r>
-        <w:rPr>
-          <w:lang w:val="en-US"/>
-        </w:rPr>
-        <w:t>distribution of</w:t>
-      </w:r>
-      <w:r>
-        <w:rPr>
-          <w:lang w:val="en-US"/>
-        </w:rPr>
-        <w:t xml:space="preserve"> application</w:t>
-      </w:r>
-      <w:r>
-        <w:rPr>
-          <w:lang w:val="en-US"/>
-        </w:rPr>
-        <w:t xml:space="preserve"> releases</w:t>
+        <w:t>Distribution</w:t>
       </w:r>
       <w:r>
         <w:rPr>
@@ -5234,31 +5026,25 @@
         <w:rPr>
           <w:lang w:val="en-US"/>
         </w:rPr>
-        <w:t xml:space="preserve">and </w:t>
-      </w:r>
-      <w:r>
-        <w:rPr>
-          <w:lang w:val="en-US"/>
-        </w:rPr>
-        <w:t xml:space="preserve">any </w:t>
-      </w:r>
-      <w:r>
-        <w:rPr>
-          <w:lang w:val="en-US"/>
-        </w:rPr>
-        <w:t xml:space="preserve">other </w:t>
-      </w:r>
-      <w:r>
-        <w:rPr>
-          <w:lang w:val="en-US"/>
-        </w:rPr>
-        <w:t>content</w:t>
-      </w:r>
-      <w:r>
-        <w:rPr>
-          <w:lang w:val="en-US"/>
-        </w:rPr>
-        <w:t>,</w:t>
+        <w:t>Network</w:t>
+      </w:r>
+      <w:r>
+        <w:rPr>
+          <w:lang w:val="en-US"/>
+        </w:rPr>
+        <w:t xml:space="preserve"> – a </w:t>
+      </w:r>
+      <w:r>
+        <w:rPr>
+          <w:lang w:val="en-US"/>
+        </w:rPr>
+        <w:t>decentralized</w:t>
+      </w:r>
+      <w:r>
+        <w:rPr>
+          <w:lang w:val="en-US"/>
+        </w:rPr>
+        <w:t xml:space="preserve"> permission-less</w:t>
       </w:r>
       <w:r>
         <w:rPr>
@@ -5270,35 +5056,193 @@
         <w:rPr>
           <w:lang w:val="en-US"/>
         </w:rPr>
-        <w:t>i</w:t>
-      </w:r>
-      <w:r>
-        <w:rPr>
-          <w:noProof/>
-          <w:lang w:val="en-US"/>
-        </w:rPr>
-        <w:t>mplement</w:t>
-      </w:r>
-      <w:r>
-        <w:rPr>
-          <w:noProof/>
-          <w:lang w:val="en-US"/>
-        </w:rPr>
-        <w:t>ed</w:t>
-      </w:r>
-      <w:r>
-        <w:rPr>
-          <w:noProof/>
+        <w:t>cryptography-based</w:t>
+      </w:r>
+      <w:r>
+        <w:rPr>
           <w:lang w:val="en-US"/>
         </w:rPr>
         <w:t xml:space="preserve"> </w:t>
       </w:r>
       <w:r>
         <w:rPr>
-          <w:noProof/>
-          <w:lang w:val="en-US"/>
-        </w:rPr>
-        <w:t>as p2p distributed file system simialar to IPFS and BitTirrent protocols</w:t>
+          <w:lang w:val="en-US"/>
+        </w:rPr>
+        <w:t>registry</w:t>
+      </w:r>
+      <w:r>
+        <w:rPr>
+          <w:lang w:val="en-US"/>
+        </w:rPr>
+        <w:t xml:space="preserve"> and </w:t>
+      </w:r>
+      <w:r>
+        <w:rPr>
+          <w:lang w:val="en-US"/>
+        </w:rPr>
+        <w:t>MCV</w:t>
+      </w:r>
+      <w:r>
+        <w:rPr>
+          <w:lang w:val="en-US"/>
+        </w:rPr>
+        <w:t xml:space="preserve"> consensus </w:t>
+      </w:r>
+      <w:r>
+        <w:rPr>
+          <w:lang w:val="en-US"/>
+        </w:rPr>
+        <w:t>protocol</w:t>
+      </w:r>
+      <w:r>
+        <w:rPr>
+          <w:lang w:val="en-US"/>
+        </w:rPr>
+        <w:t xml:space="preserve"> (DLT technology)</w:t>
+      </w:r>
+      <w:r>
+        <w:rPr>
+          <w:lang w:val="en-US"/>
+        </w:rPr>
+        <w:t xml:space="preserve"> that are</w:t>
+      </w:r>
+      <w:r>
+        <w:rPr>
+          <w:lang w:val="en-US"/>
+        </w:rPr>
+        <w:t xml:space="preserve"> used to </w:t>
+      </w:r>
+      <w:r>
+        <w:rPr>
+          <w:lang w:val="en-US"/>
+        </w:rPr>
+        <w:t xml:space="preserve">manage </w:t>
+      </w:r>
+      <w:r>
+        <w:rPr>
+          <w:lang w:val="en-US"/>
+        </w:rPr>
+        <w:t>resource</w:t>
+      </w:r>
+      <w:r>
+        <w:rPr>
+          <w:lang w:val="en-US"/>
+        </w:rPr>
+        <w:t xml:space="preserve"> </w:t>
+      </w:r>
+      <w:r>
+        <w:rPr>
+          <w:lang w:val="en-US"/>
+        </w:rPr>
+        <w:t>publication</w:t>
+      </w:r>
+      <w:r>
+        <w:rPr>
+          <w:lang w:val="en-US"/>
+        </w:rPr>
+        <w:t xml:space="preserve">. </w:t>
+      </w:r>
+      <w:r>
+        <w:rPr>
+          <w:lang w:val="en-US"/>
+        </w:rPr>
+        <w:t>I</w:t>
+      </w:r>
+      <w:r>
+        <w:rPr>
+          <w:lang w:val="en-US"/>
+        </w:rPr>
+        <w:t>t allows</w:t>
+      </w:r>
+      <w:r>
+        <w:rPr>
+          <w:lang w:val="en-US"/>
+        </w:rPr>
+        <w:t xml:space="preserve"> publishers</w:t>
+      </w:r>
+      <w:r>
+        <w:rPr>
+          <w:lang w:val="en-US"/>
+        </w:rPr>
+        <w:t xml:space="preserve"> to register globally unique </w:t>
+      </w:r>
+      <w:r>
+        <w:rPr>
+          <w:lang w:val="en-US"/>
+        </w:rPr>
+        <w:t>domain</w:t>
+      </w:r>
+      <w:r>
+        <w:rPr>
+          <w:lang w:val="en-US"/>
+        </w:rPr>
+        <w:t xml:space="preserve"> </w:t>
+      </w:r>
+      <w:r>
+        <w:rPr>
+          <w:lang w:val="en-US"/>
+        </w:rPr>
+        <w:t>names (</w:t>
+      </w:r>
+      <w:r>
+        <w:rPr>
+          <w:lang w:val="en-US"/>
+        </w:rPr>
+        <w:t>similar to</w:t>
+      </w:r>
+      <w:r>
+        <w:rPr>
+          <w:lang w:val="en-US"/>
+        </w:rPr>
+        <w:t xml:space="preserve"> </w:t>
+      </w:r>
+      <w:r>
+        <w:rPr>
+          <w:lang w:val="en-US"/>
+        </w:rPr>
+        <w:t xml:space="preserve">Web </w:t>
+      </w:r>
+      <w:r>
+        <w:rPr>
+          <w:lang w:val="en-US"/>
+        </w:rPr>
+        <w:t>domains)</w:t>
+      </w:r>
+      <w:r>
+        <w:rPr>
+          <w:lang w:val="en-US"/>
+        </w:rPr>
+        <w:t>, create its resources</w:t>
+      </w:r>
+      <w:r>
+        <w:rPr>
+          <w:lang w:val="en-US"/>
+        </w:rPr>
+        <w:t xml:space="preserve"> and publish</w:t>
+      </w:r>
+      <w:r>
+        <w:rPr>
+          <w:lang w:val="en-US"/>
+        </w:rPr>
+        <w:t xml:space="preserve"> various content </w:t>
+      </w:r>
+      <w:r>
+        <w:rPr>
+          <w:lang w:val="en-US"/>
+        </w:rPr>
+        <w:t xml:space="preserve">in </w:t>
+      </w:r>
+      <w:r>
+        <w:rPr>
+          <w:lang w:val="en-US"/>
+        </w:rPr>
+        <w:t xml:space="preserve">a </w:t>
+      </w:r>
+      <w:r>
+        <w:rPr>
+          <w:lang w:val="en-US"/>
+        </w:rPr>
+        <w:t>decentralized manner</w:t>
       </w:r>
       <w:r>
         <w:rPr>
@@ -5310,7 +5254,7 @@
     <w:p>
       <w:pPr>
         <w:spacing w:after="120" w:afterAutospacing="0"/>
-        <w:ind w:left="1843" w:hanging="1134"/>
+        <w:ind w:left="1701" w:hanging="992"/>
         <w:rPr>
           <w:lang w:val="en-US"/>
         </w:rPr>
@@ -5320,261 +5264,80 @@
           <w:b/>
           <w:lang w:val="en-US"/>
         </w:rPr>
-        <w:t>R</w:t>
-      </w:r>
-      <w:r>
-        <w:rPr>
-          <w:b/>
-          <w:lang w:val="en-US"/>
-        </w:rPr>
-        <w:t>D</w:t>
-      </w:r>
-      <w:r>
-        <w:rPr>
-          <w:b/>
-          <w:lang w:val="en-US"/>
-        </w:rPr>
-        <w:t>S</w:t>
+        <w:t>FE</w:t>
       </w:r>
       <w:r>
         <w:rPr>
           <w:lang w:val="en-US"/>
         </w:rPr>
         <w:tab/>
-      </w:r>
-      <w:r>
-        <w:rPr>
-          <w:lang w:val="en-US"/>
-        </w:rPr>
-        <w:t>Resource</w:t>
-      </w:r>
-      <w:r>
-        <w:rPr>
-          <w:lang w:val="en-US"/>
-        </w:rPr>
-        <w:t xml:space="preserve"> Domains</w:t>
-      </w:r>
-      <w:r>
-        <w:rPr>
-          <w:lang w:val="en-US"/>
-        </w:rPr>
-        <w:t xml:space="preserve"> System</w:t>
-      </w:r>
-      <w:r>
-        <w:rPr>
-          <w:lang w:val="en-US"/>
-        </w:rPr>
-        <w:t xml:space="preserve"> – a </w:t>
-      </w:r>
-      <w:r>
-        <w:rPr>
-          <w:lang w:val="en-US"/>
-        </w:rPr>
-        <w:t>decentralized</w:t>
-      </w:r>
-      <w:r>
-        <w:rPr>
-          <w:lang w:val="en-US"/>
-        </w:rPr>
-        <w:t xml:space="preserve"> permission-less</w:t>
-      </w:r>
-      <w:r>
-        <w:rPr>
+        <w:t xml:space="preserve">File Exchange Network – </w:t>
+      </w:r>
+      <w:r>
+        <w:rPr>
+          <w:lang w:val="en-US"/>
+        </w:rPr>
+        <w:t>a</w:t>
+      </w:r>
+      <w:r>
+        <w:rPr>
+          <w:lang w:val="en-US"/>
+        </w:rPr>
+        <w:t xml:space="preserve"> component of RDN</w:t>
+      </w:r>
+      <w:r>
+        <w:rPr>
+          <w:lang w:val="en-US"/>
+        </w:rPr>
+        <w:t>,</w:t>
+      </w:r>
+      <w:r>
+        <w:rPr>
+          <w:noProof/>
           <w:lang w:val="en-US"/>
         </w:rPr>
         <w:t xml:space="preserve"> </w:t>
       </w:r>
       <w:r>
         <w:rPr>
-          <w:lang w:val="en-US"/>
-        </w:rPr>
-        <w:t>cryptography-based</w:t>
-      </w:r>
-      <w:r>
-        <w:rPr>
-          <w:lang w:val="en-US"/>
-        </w:rPr>
-        <w:t xml:space="preserve"> </w:t>
-      </w:r>
-      <w:r>
-        <w:rPr>
-          <w:lang w:val="en-US"/>
-        </w:rPr>
-        <w:t>registry</w:t>
-      </w:r>
-      <w:r>
-        <w:rPr>
-          <w:lang w:val="en-US"/>
-        </w:rPr>
-        <w:t xml:space="preserve"> and </w:t>
-      </w:r>
-      <w:r>
-        <w:rPr>
-          <w:lang w:val="en-US"/>
-        </w:rPr>
-        <w:t>MCV</w:t>
-      </w:r>
-      <w:r>
-        <w:rPr>
-          <w:lang w:val="en-US"/>
-        </w:rPr>
-        <w:t xml:space="preserve"> consensus </w:t>
-      </w:r>
-      <w:r>
-        <w:rPr>
-          <w:lang w:val="en-US"/>
-        </w:rPr>
-        <w:t>protocol</w:t>
-      </w:r>
-      <w:r>
-        <w:rPr>
-          <w:lang w:val="en-US"/>
-        </w:rPr>
-        <w:t xml:space="preserve"> (DLT technology)</w:t>
-      </w:r>
-      <w:r>
-        <w:rPr>
-          <w:lang w:val="en-US"/>
-        </w:rPr>
-        <w:t xml:space="preserve"> that are</w:t>
-      </w:r>
-      <w:r>
-        <w:rPr>
-          <w:lang w:val="en-US"/>
-        </w:rPr>
-        <w:t xml:space="preserve"> used to </w:t>
-      </w:r>
-      <w:r>
-        <w:rPr>
-          <w:lang w:val="en-US"/>
-        </w:rPr>
-        <w:t xml:space="preserve">manage </w:t>
-      </w:r>
-      <w:r>
-        <w:rPr>
-          <w:lang w:val="en-US"/>
-        </w:rPr>
-        <w:t>resource</w:t>
-      </w:r>
-      <w:r>
-        <w:rPr>
-          <w:lang w:val="en-US"/>
-        </w:rPr>
-        <w:t xml:space="preserve"> </w:t>
-      </w:r>
-      <w:r>
-        <w:rPr>
-          <w:lang w:val="en-US"/>
-        </w:rPr>
-        <w:t>publication</w:t>
-      </w:r>
-      <w:r>
-        <w:rPr>
-          <w:lang w:val="en-US"/>
-        </w:rPr>
-        <w:t xml:space="preserve">. </w:t>
-      </w:r>
-      <w:r>
-        <w:rPr>
-          <w:lang w:val="en-US"/>
-        </w:rPr>
-        <w:t>I</w:t>
-      </w:r>
-      <w:r>
-        <w:rPr>
-          <w:lang w:val="en-US"/>
-        </w:rPr>
-        <w:t>t allows</w:t>
-      </w:r>
-      <w:r>
-        <w:rPr>
-          <w:lang w:val="en-US"/>
-        </w:rPr>
-        <w:t xml:space="preserve"> publishers</w:t>
-      </w:r>
-      <w:r>
-        <w:rPr>
-          <w:lang w:val="en-US"/>
-        </w:rPr>
-        <w:t xml:space="preserve"> to register globally unique </w:t>
-      </w:r>
-      <w:r>
-        <w:rPr>
-          <w:lang w:val="en-US"/>
-        </w:rPr>
-        <w:t>domain</w:t>
-      </w:r>
-      <w:r>
-        <w:rPr>
-          <w:lang w:val="en-US"/>
-        </w:rPr>
-        <w:t xml:space="preserve"> </w:t>
-      </w:r>
-      <w:r>
-        <w:rPr>
-          <w:lang w:val="en-US"/>
-        </w:rPr>
-        <w:t>names (</w:t>
-      </w:r>
-      <w:r>
-        <w:rPr>
-          <w:lang w:val="en-US"/>
-        </w:rPr>
-        <w:t>similar to</w:t>
-      </w:r>
-      <w:r>
-        <w:rPr>
-          <w:lang w:val="en-US"/>
-        </w:rPr>
-        <w:t xml:space="preserve"> </w:t>
-      </w:r>
-      <w:r>
-        <w:rPr>
-          <w:lang w:val="en-US"/>
-        </w:rPr>
-        <w:t xml:space="preserve">Web </w:t>
-      </w:r>
-      <w:r>
-        <w:rPr>
-          <w:lang w:val="en-US"/>
-        </w:rPr>
-        <w:t>domains)</w:t>
-      </w:r>
-      <w:r>
-        <w:rPr>
-          <w:lang w:val="en-US"/>
-        </w:rPr>
-        <w:t>, create its resources</w:t>
-      </w:r>
-      <w:r>
-        <w:rPr>
-          <w:lang w:val="en-US"/>
-        </w:rPr>
-        <w:t xml:space="preserve"> and publish</w:t>
-      </w:r>
-      <w:r>
-        <w:rPr>
-          <w:lang w:val="en-US"/>
-        </w:rPr>
-        <w:t xml:space="preserve"> various content </w:t>
-      </w:r>
-      <w:r>
-        <w:rPr>
-          <w:lang w:val="en-US"/>
-        </w:rPr>
-        <w:t xml:space="preserve">in </w:t>
-      </w:r>
-      <w:r>
-        <w:rPr>
-          <w:lang w:val="en-US"/>
-        </w:rPr>
-        <w:t xml:space="preserve">a </w:t>
-      </w:r>
-      <w:r>
-        <w:rPr>
-          <w:lang w:val="en-US"/>
-        </w:rPr>
-        <w:t>decentralized manner</w:t>
+          <w:noProof/>
+          <w:lang w:val="en-US"/>
+        </w:rPr>
+        <w:t>provid</w:t>
+      </w:r>
+      <w:r>
+        <w:rPr>
+          <w:noProof/>
+          <w:lang w:val="en-US"/>
+        </w:rPr>
+        <w:t xml:space="preserve">es </w:t>
+      </w:r>
+      <w:r>
+        <w:rPr>
+          <w:noProof/>
+          <w:lang w:val="en-US"/>
+        </w:rPr>
+        <w:t>free</w:t>
+      </w:r>
+      <w:r>
+        <w:rPr>
+          <w:lang w:val="en-US"/>
+        </w:rPr>
+        <w:t xml:space="preserve"> and decentralized storing and distribution of application releases and any other content, i</w:t>
+      </w:r>
+      <w:r>
+        <w:rPr>
+          <w:noProof/>
+          <w:lang w:val="en-US"/>
+        </w:rPr>
+        <w:t>mplemented</w:t>
+      </w:r>
+      <w:r>
+        <w:rPr>
+          <w:noProof/>
+          <w:lang w:val="en-US"/>
+        </w:rPr>
+        <w:t xml:space="preserve"> as p2p distributed file system simialar to IPFS and BitTirrent protocols</w:t>
       </w:r>
       <w:r>
         <w:rPr>
@@ -5640,6 +5403,19 @@
         <w:rPr>
           <w:lang w:val="en-US"/>
         </w:rPr>
+        <w:t>a component of RDN,</w:t>
+      </w:r>
+      <w:r>
+        <w:rPr>
+          <w:noProof/>
+          <w:lang w:val="en-US"/>
+        </w:rPr>
+        <w:t xml:space="preserve"> </w:t>
+      </w:r>
+      <w:r>
+        <w:rPr>
+          <w:lang w:val="en-US"/>
+        </w:rPr>
         <w:t xml:space="preserve">a </w:t>
       </w:r>
       <w:r>
@@ -5658,7 +5434,7 @@
         <w:rPr>
           <w:lang w:val="en-US"/>
         </w:rPr>
-        <w:t>RDS</w:t>
+        <w:t>RDN</w:t>
       </w:r>
       <w:r>
         <w:rPr>
@@ -5916,14 +5692,12 @@
         </w:rPr>
         <w:t xml:space="preserve"> for </w:t>
       </w:r>
-      <w:proofErr w:type="spellStart"/>
       <w:r>
         <w:rPr>
           <w:lang w:val="en-US"/>
         </w:rPr>
         <w:t>uApp</w:t>
       </w:r>
-      <w:proofErr w:type="spellEnd"/>
       <w:r>
         <w:rPr>
           <w:lang w:val="en-US"/>
@@ -6026,7 +5800,7 @@
         <w:rPr>
           <w:lang w:val="en-US"/>
         </w:rPr>
-        <w:t>RDS</w:t>
+        <w:t>FE</w:t>
       </w:r>
       <w:r>
         <w:rPr>
@@ -6162,14 +5936,25 @@
           <w:b/>
           <w:lang w:val="en-US"/>
         </w:rPr>
-        <w:t>UMI</w:t>
+        <w:t>AMI</w:t>
       </w:r>
       <w:r>
         <w:rPr>
           <w:lang w:val="en-US"/>
         </w:rPr>
         <w:tab/>
-        <w:t>Unified Morphable Interface –</w:t>
+      </w:r>
+      <w:r>
+        <w:rPr>
+          <w:lang w:val="en-US"/>
+        </w:rPr>
+        <w:t>Abstract Morphable</w:t>
+      </w:r>
+      <w:r>
+        <w:rPr>
+          <w:lang w:val="en-US"/>
+        </w:rPr>
+        <w:t xml:space="preserve"> Interface –</w:t>
       </w:r>
       <w:r>
         <w:rPr>
@@ -6298,7 +6083,13 @@
       <w:bookmarkEnd w:id="16"/>
       <w:r>
         <w:lastRenderedPageBreak/>
-        <w:t>Resource Delivery Network</w:t>
+        <w:t>Resource D</w:t>
+      </w:r>
+      <w:r>
+        <w:t>istribution</w:t>
+      </w:r>
+      <w:r>
+        <w:t xml:space="preserve"> Network</w:t>
       </w:r>
       <w:bookmarkEnd w:id="17"/>
     </w:p>
@@ -6312,7 +6103,134 @@
         <w:rPr>
           <w:lang w:val="en-US"/>
         </w:rPr>
+        <w:t>Resource Distribution Network</w:t>
+      </w:r>
+      <w:r>
+        <w:rPr>
+          <w:lang w:val="en-US"/>
+        </w:rPr>
+        <w:t xml:space="preserve"> (</w:t>
+      </w:r>
+      <w:r>
+        <w:rPr>
+          <w:lang w:val="en-US"/>
+        </w:rPr>
         <w:t>RDN</w:t>
+      </w:r>
+      <w:r>
+        <w:rPr>
+          <w:lang w:val="en-US"/>
+        </w:rPr>
+        <w:t>)</w:t>
+      </w:r>
+      <w:r>
+        <w:rPr>
+          <w:lang w:val="en-US"/>
+        </w:rPr>
+        <w:t xml:space="preserve"> – a </w:t>
+      </w:r>
+      <w:r>
+        <w:rPr>
+          <w:lang w:val="en-US"/>
+        </w:rPr>
+        <w:t xml:space="preserve">permission-less </w:t>
+      </w:r>
+      <w:r>
+        <w:rPr>
+          <w:lang w:val="en-US"/>
+        </w:rPr>
+        <w:t>cryptography-based</w:t>
+      </w:r>
+      <w:r>
+        <w:rPr>
+          <w:lang w:val="en-US"/>
+        </w:rPr>
+        <w:t xml:space="preserve"> </w:t>
+      </w:r>
+      <w:r>
+        <w:rPr>
+          <w:lang w:val="en-US"/>
+        </w:rPr>
+        <w:t xml:space="preserve">distributed </w:t>
+      </w:r>
+      <w:r>
+        <w:rPr>
+          <w:lang w:val="en-US"/>
+        </w:rPr>
+        <w:t>registry and MCV consensus protocol that are</w:t>
+      </w:r>
+      <w:r>
+        <w:rPr>
+          <w:lang w:val="en-US"/>
+        </w:rPr>
+        <w:t xml:space="preserve"> used to </w:t>
+      </w:r>
+      <w:r>
+        <w:rPr>
+          <w:lang w:val="en-US"/>
+        </w:rPr>
+        <w:t>manage resource publication</w:t>
+      </w:r>
+      <w:r>
+        <w:rPr>
+          <w:lang w:val="en-US"/>
+        </w:rPr>
+        <w:t xml:space="preserve">. </w:t>
+      </w:r>
+      <w:r>
+        <w:rPr>
+          <w:lang w:val="en-US"/>
+        </w:rPr>
+        <w:t>It allows publishers to register globally unique domain names (similar to Web domains), create resources</w:t>
+      </w:r>
+      <w:r>
+        <w:rPr>
+          <w:lang w:val="en-US"/>
+        </w:rPr>
+        <w:t xml:space="preserve"> under it</w:t>
+      </w:r>
+      <w:r>
+        <w:rPr>
+          <w:lang w:val="en-US"/>
+        </w:rPr>
+        <w:t xml:space="preserve"> and publish various content in a decentralized manner</w:t>
+      </w:r>
+      <w:r>
+        <w:rPr>
+          <w:lang w:val="en-US"/>
+        </w:rPr>
+        <w:t>.</w:t>
+      </w:r>
+    </w:p>
+    <w:p>
+      <w:pPr>
+        <w:rPr>
+          <w:lang w:val="en-US"/>
+        </w:rPr>
+      </w:pPr>
+      <w:r>
+        <w:rPr>
+          <w:lang w:val="en-US"/>
+        </w:rPr>
+        <w:t>File Exchange (</w:t>
+      </w:r>
+      <w:r>
+        <w:rPr>
+          <w:lang w:val="en-US"/>
+        </w:rPr>
+        <w:t>FE</w:t>
+      </w:r>
+      <w:r>
+        <w:rPr>
+          <w:lang w:val="en-US"/>
+        </w:rPr>
+        <w:t>) –</w:t>
+      </w:r>
+      <w:r>
+        <w:rPr>
+          <w:lang w:val="en-US"/>
+        </w:rPr>
+        <w:t xml:space="preserve"> peer-to-peer protocol that</w:t>
       </w:r>
       <w:r>
         <w:rPr>
@@ -6547,7 +6465,7 @@
         <w:rPr>
           <w:lang w:val="en-US"/>
         </w:rPr>
-        <w:t>RDN</w:t>
+        <w:t>FE</w:t>
       </w:r>
       <w:r>
         <w:rPr>
@@ -6781,7 +6699,7 @@
         <w:rPr>
           <w:lang w:val="en-US"/>
         </w:rPr>
-        <w:t>RDN</w:t>
+        <w:t>FE</w:t>
       </w:r>
       <w:r>
         <w:rPr>
@@ -6923,14 +6841,7 @@
         <w:rPr>
           <w:lang w:val="en-US"/>
         </w:rPr>
-        <w:t>link protocol identifier is “</w:t>
-      </w:r>
-      <w:proofErr w:type="spellStart"/>
-      <w:r>
-        <w:rPr>
-          <w:lang w:val="en-US"/>
-        </w:rPr>
-        <w:t>u</w:t>
+        <w:t>link protocol identifier is “u</w:t>
       </w:r>
       <w:r>
         <w:rPr>
@@ -6938,7 +6849,6 @@
         </w:rPr>
         <w:t>app</w:t>
       </w:r>
-      <w:proofErr w:type="spellEnd"/>
       <w:r>
         <w:rPr>
           <w:lang w:val="en-US"/>
@@ -6980,7 +6890,7 @@
         <w:rPr>
           <w:lang w:val="en-US"/>
         </w:rPr>
-        <w:t>RDS</w:t>
+        <w:t>RDN</w:t>
       </w:r>
       <w:r>
         <w:rPr>
@@ -7059,7 +6969,7 @@
         <w:rPr>
           <w:lang w:val="en-US"/>
         </w:rPr>
-        <w:t>RDS</w:t>
+        <w:t>RDN</w:t>
       </w:r>
       <w:r>
         <w:rPr>
@@ -7229,7 +7139,7 @@
         <w:rPr>
           <w:lang w:val="en-US"/>
         </w:rPr>
-        <w:t>RDN</w:t>
+        <w:t>FE</w:t>
       </w:r>
       <w:r>
         <w:rPr>
@@ -7515,7 +7425,7 @@
                                 <w:t xml:space="preserve">Get </w:t>
                               </w:r>
                               <w:r>
-                                <w:t>RDN</w:t>
+                                <w:t>FE</w:t>
                               </w:r>
                               <w:r>
                                 <w:t xml:space="preserve"> address</w:t>
@@ -7640,7 +7550,10 @@
                                 <w:t>D</w:t>
                               </w:r>
                               <w:r>
-                                <w:t xml:space="preserve">S to retrieve </w:t>
+                                <w:t>N</w:t>
+                              </w:r>
+                              <w:r>
+                                <w:t xml:space="preserve"> to retrieve </w:t>
                               </w:r>
                               <w:r>
                                 <w:t xml:space="preserve">a </w:t>
@@ -8722,10 +8635,7 @@
                                 <w:pStyle w:val="Drawing"/>
                               </w:pPr>
                               <w:r>
-                                <w:t>Resource Delivery Network</w:t>
-                              </w:r>
-                              <w:r>
-                                <w:t xml:space="preserve"> </w:t>
+                                <w:t>File Exchange</w:t>
                               </w:r>
                             </w:p>
                             <w:p>
@@ -9436,7 +9346,10 @@
                                 <w:t>Resource</w:t>
                               </w:r>
                               <w:r>
-                                <w:t xml:space="preserve"> Management System</w:t>
+                                <w:t xml:space="preserve"> </w:t>
+                              </w:r>
+                              <w:r>
+                                <w:t>Distribution Network</w:t>
                               </w:r>
                             </w:p>
                           </w:txbxContent>
@@ -9801,7 +9714,10 @@
                                 </w:rPr>
                               </w:pPr>
                               <w:r>
-                                <w:t>Unified Morphable Interface</w:t>
+                                <w:t>Abstract Morphable</w:t>
+                              </w:r>
+                              <w:r>
+                                <w:t xml:space="preserve"> Interface</w:t>
                               </w:r>
                             </w:p>
                           </w:txbxContent>
@@ -9911,7 +9827,6 @@
                                 <w:pStyle w:val="Drawing"/>
                               </w:pPr>
                               <w:hyperlink r:id="rId17" w:history="1">
-                                <w:proofErr w:type="spellStart"/>
                                 <w:r>
                                   <w:rPr>
                                     <w:rStyle w:val="Hyperlink"/>
@@ -9924,7 +9839,6 @@
                                   </w:rPr>
                                   <w:t>app</w:t>
                                 </w:r>
-                                <w:proofErr w:type="spellEnd"/>
                                 <w:r>
                                   <w:rPr>
                                     <w:rStyle w:val="Hyperlink"/>
@@ -10908,7 +10822,7 @@
                           <w:t xml:space="preserve">Get </w:t>
                         </w:r>
                         <w:r>
-                          <w:t>RDN</w:t>
+                          <w:t>FE</w:t>
                         </w:r>
                         <w:r>
                           <w:t xml:space="preserve"> address</w:t>
@@ -10993,7 +10907,10 @@
                           <w:t>D</w:t>
                         </w:r>
                         <w:r>
-                          <w:t xml:space="preserve">S to retrieve </w:t>
+                          <w:t>N</w:t>
+                        </w:r>
+                        <w:r>
+                          <w:t xml:space="preserve"> to retrieve </w:t>
                         </w:r>
                         <w:r>
                           <w:t xml:space="preserve">a </w:t>
@@ -11227,10 +11144,7 @@
                           <w:pStyle w:val="Drawing"/>
                         </w:pPr>
                         <w:r>
-                          <w:t>Resource Delivery Network</w:t>
-                        </w:r>
-                        <w:r>
-                          <w:t xml:space="preserve"> </w:t>
+                          <w:t>File Exchange</w:t>
                         </w:r>
                       </w:p>
                       <w:p>
@@ -11315,7 +11229,10 @@
                           <w:t>Resource</w:t>
                         </w:r>
                         <w:r>
-                          <w:t xml:space="preserve"> Management System</w:t>
+                          <w:t xml:space="preserve"> </w:t>
+                        </w:r>
+                        <w:r>
+                          <w:t>Distribution Network</w:t>
                         </w:r>
                       </w:p>
                     </w:txbxContent>
@@ -11364,7 +11281,10 @@
                           </w:rPr>
                         </w:pPr>
                         <w:r>
-                          <w:t>Unified Morphable Interface</w:t>
+                          <w:t>Abstract Morphable</w:t>
+                        </w:r>
+                        <w:r>
+                          <w:t xml:space="preserve"> Interface</w:t>
                         </w:r>
                       </w:p>
                     </w:txbxContent>
@@ -11405,7 +11325,6 @@
                           <w:pStyle w:val="Drawing"/>
                         </w:pPr>
                         <w:hyperlink r:id="rId18" w:history="1">
-                          <w:proofErr w:type="spellStart"/>
                           <w:r>
                             <w:rPr>
                               <w:rStyle w:val="Hyperlink"/>
@@ -11418,7 +11337,6 @@
                             </w:rPr>
                             <w:t>app</w:t>
                           </w:r>
-                          <w:proofErr w:type="spellEnd"/>
                           <w:r>
                             <w:rPr>
                               <w:rStyle w:val="Hyperlink"/>
@@ -13840,7 +13758,13 @@
                                 <w:pStyle w:val="Drawing"/>
                               </w:pPr>
                               <w:r>
-                                <w:t>RDN Node</w:t>
+                                <w:t>RDN</w:t>
+                              </w:r>
+                              <w:r>
+                                <w:t>/FE</w:t>
+                              </w:r>
+                              <w:r>
+                                <w:t xml:space="preserve"> Node</w:t>
                               </w:r>
                             </w:p>
                           </w:txbxContent>
@@ -14020,7 +13944,13 @@
                                 <w:pStyle w:val="Drawing"/>
                               </w:pPr>
                               <w:r>
-                                <w:t>Resource Delivery Network</w:t>
+                                <w:t>Resource D</w:t>
+                              </w:r>
+                              <w:r>
+                                <w:t>istribution</w:t>
+                              </w:r>
+                              <w:r>
+                                <w:t xml:space="preserve"> Network</w:t>
                               </w:r>
                             </w:p>
                           </w:txbxContent>
@@ -14666,13 +14596,8 @@
                               <w:pPr>
                                 <w:pStyle w:val="Drawing"/>
                               </w:pPr>
-                              <w:proofErr w:type="gramStart"/>
                               <w:r>
-                                <w:t>Application  Packages</w:t>
-                              </w:r>
-                              <w:proofErr w:type="gramEnd"/>
-                              <w:r>
-                                <w:t xml:space="preserve"> and AMPP Reports</w:t>
+                                <w:t>Application  Packages and AMPP Reports</w:t>
                               </w:r>
                             </w:p>
                           </w:txbxContent>
@@ -14991,7 +14916,13 @@
                           <w:pStyle w:val="Drawing"/>
                         </w:pPr>
                         <w:r>
-                          <w:t>RDN Node</w:t>
+                          <w:t>RDN</w:t>
+                        </w:r>
+                        <w:r>
+                          <w:t>/FE</w:t>
+                        </w:r>
+                        <w:r>
+                          <w:t xml:space="preserve"> Node</w:t>
                         </w:r>
                       </w:p>
                     </w:txbxContent>
@@ -15061,7 +14992,13 @@
                           <w:pStyle w:val="Drawing"/>
                         </w:pPr>
                         <w:r>
-                          <w:t>Resource Delivery Network</w:t>
+                          <w:t>Resource D</w:t>
+                        </w:r>
+                        <w:r>
+                          <w:t>istribution</w:t>
+                        </w:r>
+                        <w:r>
+                          <w:t xml:space="preserve"> Network</w:t>
                         </w:r>
                       </w:p>
                     </w:txbxContent>
@@ -15226,13 +15163,8 @@
                         <w:pPr>
                           <w:pStyle w:val="Drawing"/>
                         </w:pPr>
-                        <w:proofErr w:type="gramStart"/>
                         <w:r>
-                          <w:t>Application  Packages</w:t>
-                        </w:r>
-                        <w:proofErr w:type="gramEnd"/>
-                        <w:r>
-                          <w:t xml:space="preserve"> and AMPP Reports</w:t>
+                          <w:t>Application  Packages and AMPP Reports</w:t>
                         </w:r>
                       </w:p>
                     </w:txbxContent>
@@ -17500,15 +17432,7 @@
                                 <w:pStyle w:val="Drawing"/>
                               </w:pPr>
                               <w:r>
-                                <w:t xml:space="preserve">If you are not working with [site] using this </w:t>
-                              </w:r>
-                              <w:proofErr w:type="gramStart"/>
-                              <w:r>
-                                <w:t>app</w:t>
-                              </w:r>
-                              <w:proofErr w:type="gramEnd"/>
-                              <w:r>
-                                <w:t xml:space="preserve"> consider to block it</w:t>
+                                <w:t>If you are not working with [site] using this app consider to block it</w:t>
                               </w:r>
                             </w:p>
                           </w:txbxContent>
@@ -18620,15 +18544,7 @@
                           <w:pStyle w:val="Drawing"/>
                         </w:pPr>
                         <w:r>
-                          <w:t xml:space="preserve">If you are not working with [site] using this </w:t>
-                        </w:r>
-                        <w:proofErr w:type="gramStart"/>
-                        <w:r>
-                          <w:t>app</w:t>
-                        </w:r>
-                        <w:proofErr w:type="gramEnd"/>
-                        <w:r>
-                          <w:t xml:space="preserve"> consider to block it</w:t>
+                          <w:t>If you are not working with [site] using this app consider to block it</w:t>
                         </w:r>
                       </w:p>
                     </w:txbxContent>
@@ -19182,7 +19098,13 @@
         <w:rPr>
           <w:lang w:val="en-US"/>
         </w:rPr>
-        <w:t xml:space="preserve">RDS </w:t>
+        <w:t>RDN</w:t>
+      </w:r>
+      <w:r>
+        <w:rPr>
+          <w:lang w:val="en-US"/>
+        </w:rPr>
+        <w:t xml:space="preserve"> </w:t>
       </w:r>
       <w:r>
         <w:rPr>
@@ -19711,21 +19633,7 @@
         <w:rPr>
           <w:lang w:val="en-US"/>
         </w:rPr>
-        <w:t xml:space="preserve">Utilizing various </w:t>
-      </w:r>
-      <w:proofErr w:type="spellStart"/>
-      <w:r>
-        <w:rPr>
-          <w:lang w:val="en-US"/>
-        </w:rPr>
-        <w:t>dApp</w:t>
-      </w:r>
-      <w:proofErr w:type="spellEnd"/>
-      <w:r>
-        <w:rPr>
-          <w:lang w:val="en-US"/>
-        </w:rPr>
-        <w:t xml:space="preserve"> platforms as the application</w:t>
+        <w:t>Utilizing various dApp platforms as the application</w:t>
       </w:r>
       <w:r>
         <w:rPr>
@@ -19780,7 +19688,7 @@
         <w:rPr>
           <w:lang w:val="en-US"/>
         </w:rPr>
-        <w:t>RDS</w:t>
+        <w:t>RDN</w:t>
       </w:r>
       <w:r>
         <w:rPr>
@@ -19945,14 +19853,7 @@
         <w:rPr>
           <w:lang w:val="en-US"/>
         </w:rPr>
-        <w:t xml:space="preserve"> is </w:t>
-      </w:r>
-      <w:proofErr w:type="gramStart"/>
-      <w:r>
-        <w:rPr>
-          <w:lang w:val="en-US"/>
-        </w:rPr>
-        <w:t xml:space="preserve">avoided </w:t>
+        <w:t xml:space="preserve"> is avoided </w:t>
       </w:r>
       <w:r>
         <w:rPr>
@@ -19960,7 +19861,6 @@
         </w:rPr>
         <w:t>,</w:t>
       </w:r>
-      <w:proofErr w:type="gramEnd"/>
       <w:r>
         <w:rPr>
           <w:lang w:val="en-US"/>
@@ -20235,19 +20135,19 @@
         <w:rPr>
           <w:lang w:val="en-US"/>
         </w:rPr>
+        <w:t>FE</w:t>
+      </w:r>
+      <w:r>
+        <w:rPr>
+          <w:lang w:val="en-US"/>
+        </w:rPr>
+        <w:t xml:space="preserve"> + </w:t>
+      </w:r>
+      <w:r>
+        <w:rPr>
+          <w:lang w:val="en-US"/>
+        </w:rPr>
         <w:t>RDN</w:t>
-      </w:r>
-      <w:r>
-        <w:rPr>
-          <w:lang w:val="en-US"/>
-        </w:rPr>
-        <w:t xml:space="preserve"> + </w:t>
-      </w:r>
-      <w:r>
-        <w:rPr>
-          <w:lang w:val="en-US"/>
-        </w:rPr>
-        <w:t>RDS</w:t>
       </w:r>
       <w:r>
         <w:rPr>
@@ -20365,21 +20265,7 @@
         <w:rPr>
           <w:lang w:val="en-US"/>
         </w:rPr>
-        <w:t xml:space="preserve">, Sia, Swarm, </w:t>
-      </w:r>
-      <w:proofErr w:type="spellStart"/>
-      <w:r>
-        <w:rPr>
-          <w:lang w:val="en-US"/>
-        </w:rPr>
-        <w:t>Storj</w:t>
-      </w:r>
-      <w:proofErr w:type="spellEnd"/>
-      <w:r>
-        <w:rPr>
-          <w:lang w:val="en-US"/>
-        </w:rPr>
-        <w:t xml:space="preserve">, etc.), the technology enables server-less thin clients. </w:t>
+        <w:t xml:space="preserve">, Sia, Swarm, Storj, etc.), the technology enables server-less thin clients. </w:t>
       </w:r>
       <w:r>
         <w:rPr>
@@ -23436,7 +23322,7 @@
         <w:rPr>
           <w:lang w:val="en-US"/>
         </w:rPr>
-        <w:t>RDN</w:t>
+        <w:t>FE</w:t>
       </w:r>
       <w:r>
         <w:rPr>

</xml_diff>